<commit_message>
Initio Simulator WS20.  Tidying up Answer sheets.
</commit_message>
<xml_diff>
--- a/resources/pi2go_sim/AnswersWS14-Pi2GoSimulator.docx
+++ b/resources/pi2go_sim/AnswersWS14-Pi2GoSimulator.docx
@@ -20,7 +20,7 @@
           <w:sz w:val="40"/>
           <w:szCs w:val="40"/>
         </w:rPr>
-        <w:t>Pi2Go</w:t>
+        <w:t xml:space="preserve">Virtual </w:t>
       </w:r>
       <w:r>
         <w:rPr>
@@ -29,7 +29,7 @@
           <w:sz w:val="40"/>
           <w:szCs w:val="40"/>
         </w:rPr>
-        <w:t xml:space="preserve"> </w:t>
+        <w:t>Pi2Go</w:t>
       </w:r>
       <w:r>
         <w:rPr>
@@ -38,8 +38,10 @@
           <w:sz w:val="40"/>
           <w:szCs w:val="40"/>
         </w:rPr>
-        <w:t xml:space="preserve">Simulator </w:t>
-      </w:r>
+        <w:t xml:space="preserve"> </w:t>
+      </w:r>
+      <w:bookmarkStart w:id="0" w:name="_GoBack"/>
+      <w:bookmarkEnd w:id="0"/>
       <w:r>
         <w:rPr>
           <w:rFonts w:ascii="Calibri" w:eastAsia="Calibri" w:hAnsi="Calibri" w:cs="Calibri"/>
@@ -69,8 +71,6 @@
         </w:rPr>
         <w:t>2</w:t>
       </w:r>
-      <w:bookmarkStart w:id="0" w:name="_GoBack"/>
-      <w:bookmarkEnd w:id="0"/>
       <w:r>
         <w:rPr>
           <w:rFonts w:ascii="Calibri" w:eastAsia="Calibri" w:hAnsi="Calibri" w:cs="Calibri"/>
@@ -225,7 +225,23 @@
         <w:rPr>
           <w:rFonts w:ascii="Courier" w:eastAsia="Calibri" w:hAnsi="Courier" w:cs="Calibri"/>
         </w:rPr>
-        <w:t>import simclient.simrobot as pi2go</w:t>
+        <w:t xml:space="preserve">import </w:t>
+      </w:r>
+      <w:proofErr w:type="spellStart"/>
+      <w:proofErr w:type="gramStart"/>
+      <w:r>
+        <w:rPr>
+          <w:rFonts w:ascii="Courier" w:eastAsia="Calibri" w:hAnsi="Courier" w:cs="Calibri"/>
+        </w:rPr>
+        <w:t>simclient.simrobot</w:t>
+      </w:r>
+      <w:proofErr w:type="spellEnd"/>
+      <w:proofErr w:type="gramEnd"/>
+      <w:r>
+        <w:rPr>
+          <w:rFonts w:ascii="Courier" w:eastAsia="Calibri" w:hAnsi="Courier" w:cs="Calibri"/>
+        </w:rPr>
+        <w:t xml:space="preserve"> as pi2go</w:t>
       </w:r>
     </w:p>
     <w:p>
@@ -329,11 +345,19 @@
           <w:rFonts w:ascii="Courier" w:eastAsia="Calibri" w:hAnsi="Courier" w:cs="Calibri"/>
         </w:rPr>
       </w:pPr>
-      <w:r>
-        <w:rPr>
-          <w:rFonts w:ascii="Courier" w:eastAsia="Calibri" w:hAnsi="Courier" w:cs="Calibri"/>
-        </w:rPr>
-        <w:t>total_distance = 0</w:t>
+      <w:proofErr w:type="spellStart"/>
+      <w:r>
+        <w:rPr>
+          <w:rFonts w:ascii="Courier" w:eastAsia="Calibri" w:hAnsi="Courier" w:cs="Calibri"/>
+        </w:rPr>
+        <w:t>total_distance</w:t>
+      </w:r>
+      <w:proofErr w:type="spellEnd"/>
+      <w:r>
+        <w:rPr>
+          <w:rFonts w:ascii="Courier" w:eastAsia="Calibri" w:hAnsi="Courier" w:cs="Calibri"/>
+        </w:rPr>
+        <w:t xml:space="preserve"> = 0</w:t>
       </w:r>
     </w:p>
     <w:p>
@@ -387,7 +411,35 @@
         <w:rPr>
           <w:rFonts w:ascii="Courier" w:eastAsia="Calibri" w:hAnsi="Courier" w:cs="Calibri"/>
         </w:rPr>
-        <w:t xml:space="preserve">    total_distance = total_distance + pi2go.getDistance()</w:t>
+        <w:t xml:space="preserve">    </w:t>
+      </w:r>
+      <w:proofErr w:type="spellStart"/>
+      <w:r>
+        <w:rPr>
+          <w:rFonts w:ascii="Courier" w:eastAsia="Calibri" w:hAnsi="Courier" w:cs="Calibri"/>
+        </w:rPr>
+        <w:t>total_distance</w:t>
+      </w:r>
+      <w:proofErr w:type="spellEnd"/>
+      <w:r>
+        <w:rPr>
+          <w:rFonts w:ascii="Courier" w:eastAsia="Calibri" w:hAnsi="Courier" w:cs="Calibri"/>
+        </w:rPr>
+        <w:t xml:space="preserve"> = </w:t>
+      </w:r>
+      <w:proofErr w:type="spellStart"/>
+      <w:r>
+        <w:rPr>
+          <w:rFonts w:ascii="Courier" w:eastAsia="Calibri" w:hAnsi="Courier" w:cs="Calibri"/>
+        </w:rPr>
+        <w:t>total_distance</w:t>
+      </w:r>
+      <w:proofErr w:type="spellEnd"/>
+      <w:r>
+        <w:rPr>
+          <w:rFonts w:ascii="Courier" w:eastAsia="Calibri" w:hAnsi="Courier" w:cs="Calibri"/>
+        </w:rPr>
+        <w:t xml:space="preserve"> + pi2go.getDistance()</w:t>
       </w:r>
     </w:p>
     <w:p>
@@ -407,7 +459,23 @@
         <w:rPr>
           <w:rFonts w:ascii="Courier" w:eastAsia="Calibri" w:hAnsi="Courier" w:cs="Calibri"/>
         </w:rPr>
-        <w:t xml:space="preserve">    time.sleep(3)</w:t>
+        <w:t xml:space="preserve">    </w:t>
+      </w:r>
+      <w:proofErr w:type="spellStart"/>
+      <w:proofErr w:type="gramStart"/>
+      <w:r>
+        <w:rPr>
+          <w:rFonts w:ascii="Courier" w:eastAsia="Calibri" w:hAnsi="Courier" w:cs="Calibri"/>
+        </w:rPr>
+        <w:t>time.sleep</w:t>
+      </w:r>
+      <w:proofErr w:type="spellEnd"/>
+      <w:proofErr w:type="gramEnd"/>
+      <w:r>
+        <w:rPr>
+          <w:rFonts w:ascii="Courier" w:eastAsia="Calibri" w:hAnsi="Courier" w:cs="Calibri"/>
+        </w:rPr>
+        <w:t>(3)</w:t>
       </w:r>
     </w:p>
     <w:p>
@@ -457,11 +525,33 @@
           <w:rFonts w:ascii="Courier" w:eastAsia="Calibri" w:hAnsi="Courier" w:cs="Calibri"/>
         </w:rPr>
       </w:pPr>
-      <w:r>
-        <w:rPr>
-          <w:rFonts w:ascii="Courier" w:eastAsia="Calibri" w:hAnsi="Courier" w:cs="Calibri"/>
-        </w:rPr>
-        <w:t>print("The Total Distance is: " + str(total_distance))</w:t>
+      <w:proofErr w:type="gramStart"/>
+      <w:r>
+        <w:rPr>
+          <w:rFonts w:ascii="Courier" w:eastAsia="Calibri" w:hAnsi="Courier" w:cs="Calibri"/>
+        </w:rPr>
+        <w:t>print(</w:t>
+      </w:r>
+      <w:proofErr w:type="gramEnd"/>
+      <w:r>
+        <w:rPr>
+          <w:rFonts w:ascii="Courier" w:eastAsia="Calibri" w:hAnsi="Courier" w:cs="Calibri"/>
+        </w:rPr>
+        <w:t>"The Total Distance is: " + str(</w:t>
+      </w:r>
+      <w:proofErr w:type="spellStart"/>
+      <w:r>
+        <w:rPr>
+          <w:rFonts w:ascii="Courier" w:eastAsia="Calibri" w:hAnsi="Courier" w:cs="Calibri"/>
+        </w:rPr>
+        <w:t>total_distance</w:t>
+      </w:r>
+      <w:proofErr w:type="spellEnd"/>
+      <w:r>
+        <w:rPr>
+          <w:rFonts w:ascii="Courier" w:eastAsia="Calibri" w:hAnsi="Courier" w:cs="Calibri"/>
+        </w:rPr>
+        <w:t>))</w:t>
       </w:r>
     </w:p>
     <w:p>
@@ -519,7 +609,23 @@
         <w:rPr>
           <w:rFonts w:ascii="Courier" w:eastAsia="Calibri" w:hAnsi="Courier" w:cs="Calibri"/>
         </w:rPr>
-        <w:t>import simclient.simrobot as pi2go</w:t>
+        <w:t xml:space="preserve">import </w:t>
+      </w:r>
+      <w:proofErr w:type="spellStart"/>
+      <w:proofErr w:type="gramStart"/>
+      <w:r>
+        <w:rPr>
+          <w:rFonts w:ascii="Courier" w:eastAsia="Calibri" w:hAnsi="Courier" w:cs="Calibri"/>
+        </w:rPr>
+        <w:t>simclient.simrobot</w:t>
+      </w:r>
+      <w:proofErr w:type="spellEnd"/>
+      <w:proofErr w:type="gramEnd"/>
+      <w:r>
+        <w:rPr>
+          <w:rFonts w:ascii="Courier" w:eastAsia="Calibri" w:hAnsi="Courier" w:cs="Calibri"/>
+        </w:rPr>
+        <w:t xml:space="preserve"> as pi2go</w:t>
       </w:r>
     </w:p>
     <w:p>
@@ -623,11 +729,19 @@
           <w:rFonts w:ascii="Courier" w:eastAsia="Calibri" w:hAnsi="Courier" w:cs="Calibri"/>
         </w:rPr>
       </w:pPr>
-      <w:r>
-        <w:rPr>
-          <w:rFonts w:ascii="Courier" w:eastAsia="Calibri" w:hAnsi="Courier" w:cs="Calibri"/>
-        </w:rPr>
-        <w:t>total_distance = 0</w:t>
+      <w:proofErr w:type="spellStart"/>
+      <w:r>
+        <w:rPr>
+          <w:rFonts w:ascii="Courier" w:eastAsia="Calibri" w:hAnsi="Courier" w:cs="Calibri"/>
+        </w:rPr>
+        <w:t>total_distance</w:t>
+      </w:r>
+      <w:proofErr w:type="spellEnd"/>
+      <w:r>
+        <w:rPr>
+          <w:rFonts w:ascii="Courier" w:eastAsia="Calibri" w:hAnsi="Courier" w:cs="Calibri"/>
+        </w:rPr>
+        <w:t xml:space="preserve"> = 0</w:t>
       </w:r>
     </w:p>
     <w:p>
@@ -661,7 +775,21 @@
         <w:rPr>
           <w:rFonts w:ascii="Courier" w:eastAsia="Calibri" w:hAnsi="Courier" w:cs="Calibri"/>
         </w:rPr>
-        <w:t>while (total_distance &lt; 1000):</w:t>
+        <w:t>while (</w:t>
+      </w:r>
+      <w:proofErr w:type="spellStart"/>
+      <w:r>
+        <w:rPr>
+          <w:rFonts w:ascii="Courier" w:eastAsia="Calibri" w:hAnsi="Courier" w:cs="Calibri"/>
+        </w:rPr>
+        <w:t>total_distance</w:t>
+      </w:r>
+      <w:proofErr w:type="spellEnd"/>
+      <w:r>
+        <w:rPr>
+          <w:rFonts w:ascii="Courier" w:eastAsia="Calibri" w:hAnsi="Courier" w:cs="Calibri"/>
+        </w:rPr>
+        <w:t xml:space="preserve"> &lt; 1000):</w:t>
       </w:r>
     </w:p>
     <w:p>
@@ -681,7 +809,35 @@
         <w:rPr>
           <w:rFonts w:ascii="Courier" w:eastAsia="Calibri" w:hAnsi="Courier" w:cs="Calibri"/>
         </w:rPr>
-        <w:t xml:space="preserve">    total_distance = total_distance + pi2go.getDistance()</w:t>
+        <w:t xml:space="preserve">    </w:t>
+      </w:r>
+      <w:proofErr w:type="spellStart"/>
+      <w:r>
+        <w:rPr>
+          <w:rFonts w:ascii="Courier" w:eastAsia="Calibri" w:hAnsi="Courier" w:cs="Calibri"/>
+        </w:rPr>
+        <w:t>total_distance</w:t>
+      </w:r>
+      <w:proofErr w:type="spellEnd"/>
+      <w:r>
+        <w:rPr>
+          <w:rFonts w:ascii="Courier" w:eastAsia="Calibri" w:hAnsi="Courier" w:cs="Calibri"/>
+        </w:rPr>
+        <w:t xml:space="preserve"> = </w:t>
+      </w:r>
+      <w:proofErr w:type="spellStart"/>
+      <w:r>
+        <w:rPr>
+          <w:rFonts w:ascii="Courier" w:eastAsia="Calibri" w:hAnsi="Courier" w:cs="Calibri"/>
+        </w:rPr>
+        <w:t>total_distance</w:t>
+      </w:r>
+      <w:proofErr w:type="spellEnd"/>
+      <w:r>
+        <w:rPr>
+          <w:rFonts w:ascii="Courier" w:eastAsia="Calibri" w:hAnsi="Courier" w:cs="Calibri"/>
+        </w:rPr>
+        <w:t xml:space="preserve"> + pi2go.getDistance()</w:t>
       </w:r>
     </w:p>
     <w:p>
@@ -701,7 +857,23 @@
         <w:rPr>
           <w:rFonts w:ascii="Courier" w:eastAsia="Calibri" w:hAnsi="Courier" w:cs="Calibri"/>
         </w:rPr>
-        <w:t xml:space="preserve">    time.sleep(3)</w:t>
+        <w:t xml:space="preserve">    </w:t>
+      </w:r>
+      <w:proofErr w:type="spellStart"/>
+      <w:proofErr w:type="gramStart"/>
+      <w:r>
+        <w:rPr>
+          <w:rFonts w:ascii="Courier" w:eastAsia="Calibri" w:hAnsi="Courier" w:cs="Calibri"/>
+        </w:rPr>
+        <w:t>time.sleep</w:t>
+      </w:r>
+      <w:proofErr w:type="spellEnd"/>
+      <w:proofErr w:type="gramEnd"/>
+      <w:r>
+        <w:rPr>
+          <w:rFonts w:ascii="Courier" w:eastAsia="Calibri" w:hAnsi="Courier" w:cs="Calibri"/>
+        </w:rPr>
+        <w:t>(3)</w:t>
       </w:r>
     </w:p>
     <w:p>
@@ -751,11 +923,33 @@
           <w:rFonts w:ascii="Courier" w:eastAsia="Calibri" w:hAnsi="Courier" w:cs="Calibri"/>
         </w:rPr>
       </w:pPr>
-      <w:r>
-        <w:rPr>
-          <w:rFonts w:ascii="Courier" w:eastAsia="Calibri" w:hAnsi="Courier" w:cs="Calibri"/>
-        </w:rPr>
-        <w:t>print("The Average Distance is: " + str(total_distance/count))</w:t>
+      <w:proofErr w:type="gramStart"/>
+      <w:r>
+        <w:rPr>
+          <w:rFonts w:ascii="Courier" w:eastAsia="Calibri" w:hAnsi="Courier" w:cs="Calibri"/>
+        </w:rPr>
+        <w:t>print(</w:t>
+      </w:r>
+      <w:proofErr w:type="gramEnd"/>
+      <w:r>
+        <w:rPr>
+          <w:rFonts w:ascii="Courier" w:eastAsia="Calibri" w:hAnsi="Courier" w:cs="Calibri"/>
+        </w:rPr>
+        <w:t>"The Average Distance is: " + str(</w:t>
+      </w:r>
+      <w:proofErr w:type="spellStart"/>
+      <w:r>
+        <w:rPr>
+          <w:rFonts w:ascii="Courier" w:eastAsia="Calibri" w:hAnsi="Courier" w:cs="Calibri"/>
+        </w:rPr>
+        <w:t>total_distance</w:t>
+      </w:r>
+      <w:proofErr w:type="spellEnd"/>
+      <w:r>
+        <w:rPr>
+          <w:rFonts w:ascii="Courier" w:eastAsia="Calibri" w:hAnsi="Courier" w:cs="Calibri"/>
+        </w:rPr>
+        <w:t>/count))</w:t>
       </w:r>
     </w:p>
     <w:p>
@@ -836,7 +1030,23 @@
         <w:rPr>
           <w:rFonts w:ascii="Courier" w:eastAsia="Calibri" w:hAnsi="Courier" w:cstheme="majorHAnsi"/>
         </w:rPr>
-        <w:t>import simclient.simrobot as pi2go</w:t>
+        <w:t xml:space="preserve">import </w:t>
+      </w:r>
+      <w:proofErr w:type="spellStart"/>
+      <w:proofErr w:type="gramStart"/>
+      <w:r>
+        <w:rPr>
+          <w:rFonts w:ascii="Courier" w:eastAsia="Calibri" w:hAnsi="Courier" w:cstheme="majorHAnsi"/>
+        </w:rPr>
+        <w:t>simclient.simrobot</w:t>
+      </w:r>
+      <w:proofErr w:type="spellEnd"/>
+      <w:proofErr w:type="gramEnd"/>
+      <w:r>
+        <w:rPr>
+          <w:rFonts w:ascii="Courier" w:eastAsia="Calibri" w:hAnsi="Courier" w:cstheme="majorHAnsi"/>
+        </w:rPr>
+        <w:t xml:space="preserve"> as pi2go</w:t>
       </w:r>
     </w:p>
     <w:p>
@@ -870,7 +1080,21 @@
         <w:rPr>
           <w:rFonts w:ascii="Courier" w:eastAsia="Calibri" w:hAnsi="Courier" w:cstheme="majorHAnsi"/>
         </w:rPr>
-        <w:t>name = input(['Please enter your name'])</w:t>
+        <w:t xml:space="preserve">name = </w:t>
+      </w:r>
+      <w:proofErr w:type="gramStart"/>
+      <w:r>
+        <w:rPr>
+          <w:rFonts w:ascii="Courier" w:eastAsia="Calibri" w:hAnsi="Courier" w:cstheme="majorHAnsi"/>
+        </w:rPr>
+        <w:t>input(</w:t>
+      </w:r>
+      <w:proofErr w:type="gramEnd"/>
+      <w:r>
+        <w:rPr>
+          <w:rFonts w:ascii="Courier" w:eastAsia="Calibri" w:hAnsi="Courier" w:cstheme="majorHAnsi"/>
+        </w:rPr>
+        <w:t>['Please enter your name'])</w:t>
       </w:r>
     </w:p>
     <w:p>
@@ -900,11 +1124,19 @@
           <w:rFonts w:ascii="Courier" w:eastAsia="Calibri" w:hAnsi="Courier" w:cstheme="majorHAnsi"/>
         </w:rPr>
       </w:pPr>
-      <w:r>
-        <w:rPr>
-          <w:rFonts w:ascii="Courier" w:eastAsia="Calibri" w:hAnsi="Courier" w:cstheme="majorHAnsi"/>
-        </w:rPr>
-        <w:t>print("Hello \"" + name + "\"")</w:t>
+      <w:proofErr w:type="gramStart"/>
+      <w:r>
+        <w:rPr>
+          <w:rFonts w:ascii="Courier" w:eastAsia="Calibri" w:hAnsi="Courier" w:cstheme="majorHAnsi"/>
+        </w:rPr>
+        <w:t>print(</w:t>
+      </w:r>
+      <w:proofErr w:type="gramEnd"/>
+      <w:r>
+        <w:rPr>
+          <w:rFonts w:ascii="Courier" w:eastAsia="Calibri" w:hAnsi="Courier" w:cstheme="majorHAnsi"/>
+        </w:rPr>
+        <w:t>"Hello \"" + name + "\"")</w:t>
       </w:r>
     </w:p>
     <w:p>
@@ -1028,7 +1260,23 @@
         <w:rPr>
           <w:rFonts w:ascii="Courier" w:eastAsia="Calibri" w:hAnsi="Courier" w:cs="Calibri"/>
         </w:rPr>
-        <w:t>import simclient.simrobot as pi2go</w:t>
+        <w:t xml:space="preserve">import </w:t>
+      </w:r>
+      <w:proofErr w:type="spellStart"/>
+      <w:proofErr w:type="gramStart"/>
+      <w:r>
+        <w:rPr>
+          <w:rFonts w:ascii="Courier" w:eastAsia="Calibri" w:hAnsi="Courier" w:cs="Calibri"/>
+        </w:rPr>
+        <w:t>simclient.simrobot</w:t>
+      </w:r>
+      <w:proofErr w:type="spellEnd"/>
+      <w:proofErr w:type="gramEnd"/>
+      <w:r>
+        <w:rPr>
+          <w:rFonts w:ascii="Courier" w:eastAsia="Calibri" w:hAnsi="Courier" w:cs="Calibri"/>
+        </w:rPr>
+        <w:t xml:space="preserve"> as pi2go</w:t>
       </w:r>
     </w:p>
     <w:p>
@@ -1058,11 +1306,33 @@
           <w:rFonts w:ascii="Courier" w:eastAsia="Calibri" w:hAnsi="Courier" w:cs="Calibri"/>
         </w:rPr>
       </w:pPr>
-      <w:r>
-        <w:rPr>
-          <w:rFonts w:ascii="Courier" w:eastAsia="Calibri" w:hAnsi="Courier" w:cs="Calibri"/>
-        </w:rPr>
-        <w:t>fname = input(['Please enter your first name'])</w:t>
+      <w:proofErr w:type="spellStart"/>
+      <w:r>
+        <w:rPr>
+          <w:rFonts w:ascii="Courier" w:eastAsia="Calibri" w:hAnsi="Courier" w:cs="Calibri"/>
+        </w:rPr>
+        <w:t>fname</w:t>
+      </w:r>
+      <w:proofErr w:type="spellEnd"/>
+      <w:r>
+        <w:rPr>
+          <w:rFonts w:ascii="Courier" w:eastAsia="Calibri" w:hAnsi="Courier" w:cs="Calibri"/>
+        </w:rPr>
+        <w:t xml:space="preserve"> = </w:t>
+      </w:r>
+      <w:proofErr w:type="gramStart"/>
+      <w:r>
+        <w:rPr>
+          <w:rFonts w:ascii="Courier" w:eastAsia="Calibri" w:hAnsi="Courier" w:cs="Calibri"/>
+        </w:rPr>
+        <w:t>input(</w:t>
+      </w:r>
+      <w:proofErr w:type="gramEnd"/>
+      <w:r>
+        <w:rPr>
+          <w:rFonts w:ascii="Courier" w:eastAsia="Calibri" w:hAnsi="Courier" w:cs="Calibri"/>
+        </w:rPr>
+        <w:t>['Please enter your first name'])</w:t>
       </w:r>
     </w:p>
     <w:p>
@@ -1078,11 +1348,33 @@
           <w:rFonts w:ascii="Courier" w:eastAsia="Calibri" w:hAnsi="Courier" w:cs="Calibri"/>
         </w:rPr>
       </w:pPr>
-      <w:r>
-        <w:rPr>
-          <w:rFonts w:ascii="Courier" w:eastAsia="Calibri" w:hAnsi="Courier" w:cs="Calibri"/>
-        </w:rPr>
-        <w:t>sname = input(['Please enter your second name'])</w:t>
+      <w:proofErr w:type="spellStart"/>
+      <w:r>
+        <w:rPr>
+          <w:rFonts w:ascii="Courier" w:eastAsia="Calibri" w:hAnsi="Courier" w:cs="Calibri"/>
+        </w:rPr>
+        <w:t>sname</w:t>
+      </w:r>
+      <w:proofErr w:type="spellEnd"/>
+      <w:r>
+        <w:rPr>
+          <w:rFonts w:ascii="Courier" w:eastAsia="Calibri" w:hAnsi="Courier" w:cs="Calibri"/>
+        </w:rPr>
+        <w:t xml:space="preserve"> = </w:t>
+      </w:r>
+      <w:proofErr w:type="gramStart"/>
+      <w:r>
+        <w:rPr>
+          <w:rFonts w:ascii="Courier" w:eastAsia="Calibri" w:hAnsi="Courier" w:cs="Calibri"/>
+        </w:rPr>
+        <w:t>input(</w:t>
+      </w:r>
+      <w:proofErr w:type="gramEnd"/>
+      <w:r>
+        <w:rPr>
+          <w:rFonts w:ascii="Courier" w:eastAsia="Calibri" w:hAnsi="Courier" w:cs="Calibri"/>
+        </w:rPr>
+        <w:t>['Please enter your second name'])</w:t>
       </w:r>
     </w:p>
     <w:p>
@@ -1112,11 +1404,47 @@
           <w:rFonts w:ascii="Courier" w:eastAsia="Calibri" w:hAnsi="Courier" w:cs="Calibri"/>
         </w:rPr>
       </w:pPr>
-      <w:r>
-        <w:rPr>
-          <w:rFonts w:ascii="Courier" w:eastAsia="Calibri" w:hAnsi="Courier" w:cs="Calibri"/>
-        </w:rPr>
-        <w:t>print("Hello \t" + fname + "\n" + sname)</w:t>
+      <w:proofErr w:type="gramStart"/>
+      <w:r>
+        <w:rPr>
+          <w:rFonts w:ascii="Courier" w:eastAsia="Calibri" w:hAnsi="Courier" w:cs="Calibri"/>
+        </w:rPr>
+        <w:t>print(</w:t>
+      </w:r>
+      <w:proofErr w:type="gramEnd"/>
+      <w:r>
+        <w:rPr>
+          <w:rFonts w:ascii="Courier" w:eastAsia="Calibri" w:hAnsi="Courier" w:cs="Calibri"/>
+        </w:rPr>
+        <w:t xml:space="preserve">"Hello \t" + </w:t>
+      </w:r>
+      <w:proofErr w:type="spellStart"/>
+      <w:r>
+        <w:rPr>
+          <w:rFonts w:ascii="Courier" w:eastAsia="Calibri" w:hAnsi="Courier" w:cs="Calibri"/>
+        </w:rPr>
+        <w:t>fname</w:t>
+      </w:r>
+      <w:proofErr w:type="spellEnd"/>
+      <w:r>
+        <w:rPr>
+          <w:rFonts w:ascii="Courier" w:eastAsia="Calibri" w:hAnsi="Courier" w:cs="Calibri"/>
+        </w:rPr>
+        <w:t xml:space="preserve"> + "\n" + </w:t>
+      </w:r>
+      <w:proofErr w:type="spellStart"/>
+      <w:r>
+        <w:rPr>
+          <w:rFonts w:ascii="Courier" w:eastAsia="Calibri" w:hAnsi="Courier" w:cs="Calibri"/>
+        </w:rPr>
+        <w:t>sname</w:t>
+      </w:r>
+      <w:proofErr w:type="spellEnd"/>
+      <w:r>
+        <w:rPr>
+          <w:rFonts w:ascii="Courier" w:eastAsia="Calibri" w:hAnsi="Courier" w:cs="Calibri"/>
+        </w:rPr>
+        <w:t>)</w:t>
       </w:r>
     </w:p>
     <w:p>
@@ -1207,25 +1535,41 @@
         <w:rPr>
           <w:rFonts w:ascii="Courier" w:eastAsia="Courier" w:hAnsi="Courier" w:cs="Courier"/>
         </w:rPr>
-        <w:t>import simclient.simrobot as pi2go</w:t>
-      </w:r>
-    </w:p>
-    <w:p>
-      <w:pPr>
-        <w:pBdr>
-          <w:top w:val="single" w:sz="4" w:space="1" w:color="auto"/>
-          <w:left w:val="single" w:sz="4" w:space="4" w:color="auto"/>
-          <w:bottom w:val="single" w:sz="4" w:space="1" w:color="auto"/>
-          <w:right w:val="single" w:sz="4" w:space="4" w:color="auto"/>
-        </w:pBdr>
+        <w:t xml:space="preserve">import </w:t>
+      </w:r>
+      <w:proofErr w:type="spellStart"/>
+      <w:proofErr w:type="gramStart"/>
+      <w:r>
         <w:rPr>
           <w:rFonts w:ascii="Courier" w:eastAsia="Courier" w:hAnsi="Courier" w:cs="Courier"/>
         </w:rPr>
-      </w:pPr>
+        <w:t>simclient.simrobot</w:t>
+      </w:r>
+      <w:proofErr w:type="spellEnd"/>
+      <w:proofErr w:type="gramEnd"/>
       <w:r>
         <w:rPr>
           <w:rFonts w:ascii="Courier" w:eastAsia="Courier" w:hAnsi="Courier" w:cs="Courier"/>
         </w:rPr>
+        <w:t xml:space="preserve"> as pi2go</w:t>
+      </w:r>
+    </w:p>
+    <w:p>
+      <w:pPr>
+        <w:pBdr>
+          <w:top w:val="single" w:sz="4" w:space="1" w:color="auto"/>
+          <w:left w:val="single" w:sz="4" w:space="4" w:color="auto"/>
+          <w:bottom w:val="single" w:sz="4" w:space="1" w:color="auto"/>
+          <w:right w:val="single" w:sz="4" w:space="4" w:color="auto"/>
+        </w:pBdr>
+        <w:rPr>
+          <w:rFonts w:ascii="Courier" w:eastAsia="Courier" w:hAnsi="Courier" w:cs="Courier"/>
+        </w:rPr>
+      </w:pPr>
+      <w:r>
+        <w:rPr>
+          <w:rFonts w:ascii="Courier" w:eastAsia="Courier" w:hAnsi="Courier" w:cs="Courier"/>
+        </w:rPr>
         <w:t>import time</w:t>
       </w:r>
     </w:p>
@@ -1318,25 +1662,22 @@
           <w:rFonts w:ascii="Courier" w:eastAsia="Courier" w:hAnsi="Courier" w:cs="Courier"/>
         </w:rPr>
       </w:pPr>
+      <w:proofErr w:type="spellStart"/>
+      <w:proofErr w:type="gramStart"/>
       <w:r>
         <w:rPr>
           <w:rFonts w:ascii="Courier" w:eastAsia="Courier" w:hAnsi="Courier" w:cs="Courier"/>
         </w:rPr>
-        <w:t>time.sleep(1)</w:t>
-      </w:r>
-    </w:p>
-    <w:p>
-      <w:pPr>
-        <w:pBdr>
-          <w:top w:val="single" w:sz="4" w:space="1" w:color="auto"/>
-          <w:left w:val="single" w:sz="4" w:space="4" w:color="auto"/>
-          <w:bottom w:val="single" w:sz="4" w:space="1" w:color="auto"/>
-          <w:right w:val="single" w:sz="4" w:space="4" w:color="auto"/>
-        </w:pBdr>
+        <w:t>time.sleep</w:t>
+      </w:r>
+      <w:proofErr w:type="spellEnd"/>
+      <w:proofErr w:type="gramEnd"/>
+      <w:r>
         <w:rPr>
           <w:rFonts w:ascii="Courier" w:eastAsia="Courier" w:hAnsi="Courier" w:cs="Courier"/>
         </w:rPr>
-      </w:pPr>
+        <w:t>(1)</w:t>
+      </w:r>
     </w:p>
     <w:p>
       <w:pPr>
@@ -1350,10 +1691,23 @@
           <w:rFonts w:ascii="Courier" w:eastAsia="Courier" w:hAnsi="Courier" w:cs="Courier"/>
         </w:rPr>
       </w:pPr>
-      <w:r>
+    </w:p>
+    <w:p>
+      <w:pPr>
+        <w:pBdr>
+          <w:top w:val="single" w:sz="4" w:space="1" w:color="auto"/>
+          <w:left w:val="single" w:sz="4" w:space="4" w:color="auto"/>
+          <w:bottom w:val="single" w:sz="4" w:space="1" w:color="auto"/>
+          <w:right w:val="single" w:sz="4" w:space="4" w:color="auto"/>
+        </w:pBdr>
         <w:rPr>
           <w:rFonts w:ascii="Courier" w:eastAsia="Courier" w:hAnsi="Courier" w:cs="Courier"/>
         </w:rPr>
+      </w:pPr>
+      <w:r>
+        <w:rPr>
+          <w:rFonts w:ascii="Courier" w:eastAsia="Courier" w:hAnsi="Courier" w:cs="Courier"/>
+        </w:rPr>
         <w:t>d2 = pi2go.getDistance()</w:t>
       </w:r>
     </w:p>
@@ -1386,26 +1740,54 @@
         <w:rPr>
           <w:rFonts w:ascii="Courier" w:eastAsia="Courier" w:hAnsi="Courier" w:cs="Courier"/>
         </w:rPr>
-        <w:t>if (d1 != d2):</w:t>
-      </w:r>
-    </w:p>
-    <w:p>
-      <w:pPr>
-        <w:pBdr>
-          <w:top w:val="single" w:sz="4" w:space="1" w:color="auto"/>
-          <w:left w:val="single" w:sz="4" w:space="4" w:color="auto"/>
-          <w:bottom w:val="single" w:sz="4" w:space="1" w:color="auto"/>
-          <w:right w:val="single" w:sz="4" w:space="4" w:color="auto"/>
-        </w:pBdr>
+        <w:t>if (d</w:t>
+      </w:r>
+      <w:proofErr w:type="gramStart"/>
+      <w:r>
         <w:rPr>
           <w:rFonts w:ascii="Courier" w:eastAsia="Courier" w:hAnsi="Courier" w:cs="Courier"/>
         </w:rPr>
-      </w:pPr>
+        <w:t>1 !</w:t>
+      </w:r>
+      <w:proofErr w:type="gramEnd"/>
       <w:r>
         <w:rPr>
           <w:rFonts w:ascii="Courier" w:eastAsia="Courier" w:hAnsi="Courier" w:cs="Courier"/>
         </w:rPr>
-        <w:t xml:space="preserve">    print("The readings were: " + str(d1) + " and " + str(d2))</w:t>
+        <w:t>= d2):</w:t>
+      </w:r>
+    </w:p>
+    <w:p>
+      <w:pPr>
+        <w:pBdr>
+          <w:top w:val="single" w:sz="4" w:space="1" w:color="auto"/>
+          <w:left w:val="single" w:sz="4" w:space="4" w:color="auto"/>
+          <w:bottom w:val="single" w:sz="4" w:space="1" w:color="auto"/>
+          <w:right w:val="single" w:sz="4" w:space="4" w:color="auto"/>
+        </w:pBdr>
+        <w:rPr>
+          <w:rFonts w:ascii="Courier" w:eastAsia="Courier" w:hAnsi="Courier" w:cs="Courier"/>
+        </w:rPr>
+      </w:pPr>
+      <w:r>
+        <w:rPr>
+          <w:rFonts w:ascii="Courier" w:eastAsia="Courier" w:hAnsi="Courier" w:cs="Courier"/>
+        </w:rPr>
+        <w:t xml:space="preserve">    </w:t>
+      </w:r>
+      <w:proofErr w:type="gramStart"/>
+      <w:r>
+        <w:rPr>
+          <w:rFonts w:ascii="Courier" w:eastAsia="Courier" w:hAnsi="Courier" w:cs="Courier"/>
+        </w:rPr>
+        <w:t>print(</w:t>
+      </w:r>
+      <w:proofErr w:type="gramEnd"/>
+      <w:r>
+        <w:rPr>
+          <w:rFonts w:ascii="Courier" w:eastAsia="Courier" w:hAnsi="Courier" w:cs="Courier"/>
+        </w:rPr>
+        <w:t>"The readings were: " + str(d1) + " and " + str(d2))</w:t>
       </w:r>
     </w:p>
     <w:p>
@@ -1477,7 +1859,23 @@
         <w:rPr>
           <w:rFonts w:ascii="Courier" w:eastAsia="Calibri" w:hAnsi="Courier" w:cs="Calibri"/>
         </w:rPr>
-        <w:t>import simclient.simrobot as pi2go</w:t>
+        <w:t xml:space="preserve">import </w:t>
+      </w:r>
+      <w:proofErr w:type="spellStart"/>
+      <w:proofErr w:type="gramStart"/>
+      <w:r>
+        <w:rPr>
+          <w:rFonts w:ascii="Courier" w:eastAsia="Calibri" w:hAnsi="Courier" w:cs="Calibri"/>
+        </w:rPr>
+        <w:t>simclient.simrobot</w:t>
+      </w:r>
+      <w:proofErr w:type="spellEnd"/>
+      <w:proofErr w:type="gramEnd"/>
+      <w:r>
+        <w:rPr>
+          <w:rFonts w:ascii="Courier" w:eastAsia="Calibri" w:hAnsi="Courier" w:cs="Calibri"/>
+        </w:rPr>
+        <w:t xml:space="preserve"> as pi2go</w:t>
       </w:r>
     </w:p>
     <w:p>
@@ -1645,11 +2043,19 @@
           <w:rFonts w:ascii="Courier" w:eastAsia="Calibri" w:hAnsi="Courier" w:cs="Calibri"/>
         </w:rPr>
       </w:pPr>
-      <w:r>
-        <w:rPr>
-          <w:rFonts w:ascii="Courier" w:eastAsia="Calibri" w:hAnsi="Courier" w:cs="Calibri"/>
-        </w:rPr>
-        <w:t>elif (o1):</w:t>
+      <w:proofErr w:type="spellStart"/>
+      <w:r>
+        <w:rPr>
+          <w:rFonts w:ascii="Courier" w:eastAsia="Calibri" w:hAnsi="Courier" w:cs="Calibri"/>
+        </w:rPr>
+        <w:t>elif</w:t>
+      </w:r>
+      <w:proofErr w:type="spellEnd"/>
+      <w:r>
+        <w:rPr>
+          <w:rFonts w:ascii="Courier" w:eastAsia="Calibri" w:hAnsi="Courier" w:cs="Calibri"/>
+        </w:rPr>
+        <w:t xml:space="preserve"> (o1):</w:t>
       </w:r>
     </w:p>
     <w:p>
@@ -1734,11 +2140,21 @@
           <w:rFonts w:ascii="Courier" w:eastAsia="Calibri" w:hAnsi="Courier" w:cs="Calibri"/>
         </w:rPr>
       </w:pPr>
-      <w:r>
-        <w:rPr>
-          <w:rFonts w:ascii="Courier" w:eastAsia="Calibri" w:hAnsi="Courier" w:cs="Calibri"/>
-        </w:rPr>
-        <w:t>time.sleep(10)</w:t>
+      <w:proofErr w:type="spellStart"/>
+      <w:proofErr w:type="gramStart"/>
+      <w:r>
+        <w:rPr>
+          <w:rFonts w:ascii="Courier" w:eastAsia="Calibri" w:hAnsi="Courier" w:cs="Calibri"/>
+        </w:rPr>
+        <w:t>time.sleep</w:t>
+      </w:r>
+      <w:proofErr w:type="spellEnd"/>
+      <w:proofErr w:type="gramEnd"/>
+      <w:r>
+        <w:rPr>
+          <w:rFonts w:ascii="Courier" w:eastAsia="Calibri" w:hAnsi="Courier" w:cs="Calibri"/>
+        </w:rPr>
+        <w:t>(10)</w:t>
       </w:r>
     </w:p>
     <w:p>
@@ -1817,7 +2233,23 @@
         <w:rPr>
           <w:rFonts w:ascii="Courier" w:eastAsia="Calibri" w:hAnsi="Courier" w:cstheme="majorHAnsi"/>
         </w:rPr>
-        <w:t>import simclient.simrobot as pi2go</w:t>
+        <w:t xml:space="preserve">import </w:t>
+      </w:r>
+      <w:proofErr w:type="spellStart"/>
+      <w:proofErr w:type="gramStart"/>
+      <w:r>
+        <w:rPr>
+          <w:rFonts w:ascii="Courier" w:eastAsia="Calibri" w:hAnsi="Courier" w:cstheme="majorHAnsi"/>
+        </w:rPr>
+        <w:t>simclient.simrobot</w:t>
+      </w:r>
+      <w:proofErr w:type="spellEnd"/>
+      <w:proofErr w:type="gramEnd"/>
+      <w:r>
+        <w:rPr>
+          <w:rFonts w:ascii="Courier" w:eastAsia="Calibri" w:hAnsi="Courier" w:cstheme="majorHAnsi"/>
+        </w:rPr>
+        <w:t xml:space="preserve"> as pi2go</w:t>
       </w:r>
     </w:p>
     <w:p>
@@ -1900,7 +2332,21 @@
         <w:rPr>
           <w:rFonts w:ascii="Courier" w:eastAsia="Calibri" w:hAnsi="Courier" w:cstheme="majorHAnsi"/>
         </w:rPr>
-        <w:t>fb = input(["Please enter forward or backward"])</w:t>
+        <w:t xml:space="preserve">fb = </w:t>
+      </w:r>
+      <w:proofErr w:type="gramStart"/>
+      <w:r>
+        <w:rPr>
+          <w:rFonts w:ascii="Courier" w:eastAsia="Calibri" w:hAnsi="Courier" w:cstheme="majorHAnsi"/>
+        </w:rPr>
+        <w:t>input(</w:t>
+      </w:r>
+      <w:proofErr w:type="gramEnd"/>
+      <w:r>
+        <w:rPr>
+          <w:rFonts w:ascii="Courier" w:eastAsia="Calibri" w:hAnsi="Courier" w:cstheme="majorHAnsi"/>
+        </w:rPr>
+        <w:t>["Please enter forward or backward"])</w:t>
       </w:r>
     </w:p>
     <w:p>
@@ -1951,7 +2397,21 @@
         <w:rPr>
           <w:rFonts w:ascii="Courier" w:eastAsia="Calibri" w:hAnsi="Courier" w:cstheme="majorHAnsi"/>
         </w:rPr>
-        <w:t xml:space="preserve">    seconds = input(["How long would you like the robot to move (enter a number under 10)?"])</w:t>
+        <w:t xml:space="preserve">    seconds = </w:t>
+      </w:r>
+      <w:proofErr w:type="gramStart"/>
+      <w:r>
+        <w:rPr>
+          <w:rFonts w:ascii="Courier" w:eastAsia="Calibri" w:hAnsi="Courier" w:cstheme="majorHAnsi"/>
+        </w:rPr>
+        <w:t>input(</w:t>
+      </w:r>
+      <w:proofErr w:type="gramEnd"/>
+      <w:r>
+        <w:rPr>
+          <w:rFonts w:ascii="Courier" w:eastAsia="Calibri" w:hAnsi="Courier" w:cstheme="majorHAnsi"/>
+        </w:rPr>
+        <w:t>["How long would you like the robot to move (enter a number under 10)?"])</w:t>
       </w:r>
     </w:p>
     <w:p>
@@ -2065,7 +2525,23 @@
         <w:rPr>
           <w:rFonts w:ascii="Courier" w:eastAsia="Calibri" w:hAnsi="Courier" w:cstheme="majorHAnsi"/>
         </w:rPr>
-        <w:t xml:space="preserve">        time.sleep(int(seconds))</w:t>
+        <w:t xml:space="preserve">        </w:t>
+      </w:r>
+      <w:proofErr w:type="spellStart"/>
+      <w:proofErr w:type="gramStart"/>
+      <w:r>
+        <w:rPr>
+          <w:rFonts w:ascii="Courier" w:eastAsia="Calibri" w:hAnsi="Courier" w:cstheme="majorHAnsi"/>
+        </w:rPr>
+        <w:t>time.sleep</w:t>
+      </w:r>
+      <w:proofErr w:type="spellEnd"/>
+      <w:proofErr w:type="gramEnd"/>
+      <w:r>
+        <w:rPr>
+          <w:rFonts w:ascii="Courier" w:eastAsia="Calibri" w:hAnsi="Courier" w:cstheme="majorHAnsi"/>
+        </w:rPr>
+        <w:t>(int(seconds))</w:t>
       </w:r>
     </w:p>
     <w:p>
@@ -2222,7 +2698,23 @@
         <w:rPr>
           <w:rFonts w:ascii="Courier" w:eastAsia="Calibri" w:hAnsi="Courier" w:cstheme="majorHAnsi"/>
         </w:rPr>
-        <w:t>import simclient.simrobot as pi2go</w:t>
+        <w:t xml:space="preserve">import </w:t>
+      </w:r>
+      <w:proofErr w:type="spellStart"/>
+      <w:proofErr w:type="gramStart"/>
+      <w:r>
+        <w:rPr>
+          <w:rFonts w:ascii="Courier" w:eastAsia="Calibri" w:hAnsi="Courier" w:cstheme="majorHAnsi"/>
+        </w:rPr>
+        <w:t>simclient.simrobot</w:t>
+      </w:r>
+      <w:proofErr w:type="spellEnd"/>
+      <w:proofErr w:type="gramEnd"/>
+      <w:r>
+        <w:rPr>
+          <w:rFonts w:ascii="Courier" w:eastAsia="Calibri" w:hAnsi="Courier" w:cstheme="majorHAnsi"/>
+        </w:rPr>
+        <w:t xml:space="preserve"> as pi2go</w:t>
       </w:r>
     </w:p>
     <w:p>
@@ -2288,62 +2780,98 @@
           <w:rFonts w:ascii="Courier" w:eastAsia="Calibri" w:hAnsi="Courier" w:cstheme="majorHAnsi"/>
         </w:rPr>
       </w:pPr>
-      <w:r>
-        <w:rPr>
-          <w:rFonts w:ascii="Courier" w:eastAsia="Calibri" w:hAnsi="Courier" w:cstheme="majorHAnsi"/>
-        </w:rPr>
-        <w:t>fb_incorrect = True</w:t>
-      </w:r>
-    </w:p>
-    <w:p>
-      <w:pPr>
-        <w:pBdr>
-          <w:top w:val="single" w:sz="4" w:space="1" w:color="auto"/>
-          <w:left w:val="single" w:sz="4" w:space="4" w:color="auto"/>
-          <w:bottom w:val="single" w:sz="4" w:space="1" w:color="auto"/>
-          <w:right w:val="single" w:sz="4" w:space="4" w:color="auto"/>
-        </w:pBdr>
-        <w:rPr>
-          <w:rFonts w:ascii="Courier" w:eastAsia="Calibri" w:hAnsi="Courier" w:cstheme="majorHAnsi"/>
-        </w:rPr>
-      </w:pPr>
-    </w:p>
-    <w:p>
-      <w:pPr>
-        <w:pBdr>
-          <w:top w:val="single" w:sz="4" w:space="1" w:color="auto"/>
-          <w:left w:val="single" w:sz="4" w:space="4" w:color="auto"/>
-          <w:bottom w:val="single" w:sz="4" w:space="1" w:color="auto"/>
-          <w:right w:val="single" w:sz="4" w:space="4" w:color="auto"/>
-        </w:pBdr>
-        <w:rPr>
-          <w:rFonts w:ascii="Courier" w:eastAsia="Calibri" w:hAnsi="Courier" w:cstheme="majorHAnsi"/>
-        </w:rPr>
-      </w:pPr>
-      <w:r>
-        <w:rPr>
-          <w:rFonts w:ascii="Courier" w:eastAsia="Calibri" w:hAnsi="Courier" w:cstheme="majorHAnsi"/>
-        </w:rPr>
-        <w:t>while(fb_incorrect):</w:t>
-      </w:r>
-    </w:p>
-    <w:p>
-      <w:pPr>
-        <w:pBdr>
-          <w:top w:val="single" w:sz="4" w:space="1" w:color="auto"/>
-          <w:left w:val="single" w:sz="4" w:space="4" w:color="auto"/>
-          <w:bottom w:val="single" w:sz="4" w:space="1" w:color="auto"/>
-          <w:right w:val="single" w:sz="4" w:space="4" w:color="auto"/>
-        </w:pBdr>
-        <w:rPr>
-          <w:rFonts w:ascii="Courier" w:eastAsia="Calibri" w:hAnsi="Courier" w:cstheme="majorHAnsi"/>
-        </w:rPr>
-      </w:pPr>
-      <w:r>
-        <w:rPr>
-          <w:rFonts w:ascii="Courier" w:eastAsia="Calibri" w:hAnsi="Courier" w:cstheme="majorHAnsi"/>
-        </w:rPr>
-        <w:t xml:space="preserve">    fb = input(["Please enter forward or backward"])</w:t>
+      <w:proofErr w:type="spellStart"/>
+      <w:r>
+        <w:rPr>
+          <w:rFonts w:ascii="Courier" w:eastAsia="Calibri" w:hAnsi="Courier" w:cstheme="majorHAnsi"/>
+        </w:rPr>
+        <w:t>fb_incorrect</w:t>
+      </w:r>
+      <w:proofErr w:type="spellEnd"/>
+      <w:r>
+        <w:rPr>
+          <w:rFonts w:ascii="Courier" w:eastAsia="Calibri" w:hAnsi="Courier" w:cstheme="majorHAnsi"/>
+        </w:rPr>
+        <w:t xml:space="preserve"> = True</w:t>
+      </w:r>
+    </w:p>
+    <w:p>
+      <w:pPr>
+        <w:pBdr>
+          <w:top w:val="single" w:sz="4" w:space="1" w:color="auto"/>
+          <w:left w:val="single" w:sz="4" w:space="4" w:color="auto"/>
+          <w:bottom w:val="single" w:sz="4" w:space="1" w:color="auto"/>
+          <w:right w:val="single" w:sz="4" w:space="4" w:color="auto"/>
+        </w:pBdr>
+        <w:rPr>
+          <w:rFonts w:ascii="Courier" w:eastAsia="Calibri" w:hAnsi="Courier" w:cstheme="majorHAnsi"/>
+        </w:rPr>
+      </w:pPr>
+    </w:p>
+    <w:p>
+      <w:pPr>
+        <w:pBdr>
+          <w:top w:val="single" w:sz="4" w:space="1" w:color="auto"/>
+          <w:left w:val="single" w:sz="4" w:space="4" w:color="auto"/>
+          <w:bottom w:val="single" w:sz="4" w:space="1" w:color="auto"/>
+          <w:right w:val="single" w:sz="4" w:space="4" w:color="auto"/>
+        </w:pBdr>
+        <w:rPr>
+          <w:rFonts w:ascii="Courier" w:eastAsia="Calibri" w:hAnsi="Courier" w:cstheme="majorHAnsi"/>
+        </w:rPr>
+      </w:pPr>
+      <w:r>
+        <w:rPr>
+          <w:rFonts w:ascii="Courier" w:eastAsia="Calibri" w:hAnsi="Courier" w:cstheme="majorHAnsi"/>
+        </w:rPr>
+        <w:t>while(</w:t>
+      </w:r>
+      <w:proofErr w:type="spellStart"/>
+      <w:r>
+        <w:rPr>
+          <w:rFonts w:ascii="Courier" w:eastAsia="Calibri" w:hAnsi="Courier" w:cstheme="majorHAnsi"/>
+        </w:rPr>
+        <w:t>fb_incorrect</w:t>
+      </w:r>
+      <w:proofErr w:type="spellEnd"/>
+      <w:r>
+        <w:rPr>
+          <w:rFonts w:ascii="Courier" w:eastAsia="Calibri" w:hAnsi="Courier" w:cstheme="majorHAnsi"/>
+        </w:rPr>
+        <w:t>):</w:t>
+      </w:r>
+    </w:p>
+    <w:p>
+      <w:pPr>
+        <w:pBdr>
+          <w:top w:val="single" w:sz="4" w:space="1" w:color="auto"/>
+          <w:left w:val="single" w:sz="4" w:space="4" w:color="auto"/>
+          <w:bottom w:val="single" w:sz="4" w:space="1" w:color="auto"/>
+          <w:right w:val="single" w:sz="4" w:space="4" w:color="auto"/>
+        </w:pBdr>
+        <w:rPr>
+          <w:rFonts w:ascii="Courier" w:eastAsia="Calibri" w:hAnsi="Courier" w:cstheme="majorHAnsi"/>
+        </w:rPr>
+      </w:pPr>
+      <w:r>
+        <w:rPr>
+          <w:rFonts w:ascii="Courier" w:eastAsia="Calibri" w:hAnsi="Courier" w:cstheme="majorHAnsi"/>
+        </w:rPr>
+        <w:t xml:space="preserve">    fb = </w:t>
+      </w:r>
+      <w:proofErr w:type="gramStart"/>
+      <w:r>
+        <w:rPr>
+          <w:rFonts w:ascii="Courier" w:eastAsia="Calibri" w:hAnsi="Courier" w:cstheme="majorHAnsi"/>
+        </w:rPr>
+        <w:t>input(</w:t>
+      </w:r>
+      <w:proofErr w:type="gramEnd"/>
+      <w:r>
+        <w:rPr>
+          <w:rFonts w:ascii="Courier" w:eastAsia="Calibri" w:hAnsi="Courier" w:cstheme="majorHAnsi"/>
+        </w:rPr>
+        <w:t>["Please enter forward or backward"])</w:t>
       </w:r>
     </w:p>
     <w:p>
@@ -2381,64 +2909,120 @@
         <w:rPr>
           <w:rFonts w:ascii="Courier" w:eastAsia="Calibri" w:hAnsi="Courier" w:cstheme="majorHAnsi"/>
         </w:rPr>
-        <w:t xml:space="preserve">         fb_incorrect = False</w:t>
-      </w:r>
-    </w:p>
-    <w:p>
-      <w:pPr>
-        <w:pBdr>
-          <w:top w:val="single" w:sz="4" w:space="1" w:color="auto"/>
-          <w:left w:val="single" w:sz="4" w:space="4" w:color="auto"/>
-          <w:bottom w:val="single" w:sz="4" w:space="1" w:color="auto"/>
-          <w:right w:val="single" w:sz="4" w:space="4" w:color="auto"/>
-        </w:pBdr>
-        <w:rPr>
-          <w:rFonts w:ascii="Courier" w:eastAsia="Calibri" w:hAnsi="Courier" w:cstheme="majorHAnsi"/>
-        </w:rPr>
-      </w:pPr>
-      <w:r>
-        <w:rPr>
-          <w:rFonts w:ascii="Courier" w:eastAsia="Calibri" w:hAnsi="Courier" w:cstheme="majorHAnsi"/>
-        </w:rPr>
-        <w:t xml:space="preserve">         s_incorrect = True</w:t>
-      </w:r>
-    </w:p>
-    <w:p>
-      <w:pPr>
-        <w:pBdr>
-          <w:top w:val="single" w:sz="4" w:space="1" w:color="auto"/>
-          <w:left w:val="single" w:sz="4" w:space="4" w:color="auto"/>
-          <w:bottom w:val="single" w:sz="4" w:space="1" w:color="auto"/>
-          <w:right w:val="single" w:sz="4" w:space="4" w:color="auto"/>
-        </w:pBdr>
-        <w:rPr>
-          <w:rFonts w:ascii="Courier" w:eastAsia="Calibri" w:hAnsi="Courier" w:cstheme="majorHAnsi"/>
-        </w:rPr>
-      </w:pPr>
-      <w:r>
-        <w:rPr>
-          <w:rFonts w:ascii="Courier" w:eastAsia="Calibri" w:hAnsi="Courier" w:cstheme="majorHAnsi"/>
-        </w:rPr>
-        <w:t xml:space="preserve">         while(s_incorrect):</w:t>
-      </w:r>
-    </w:p>
-    <w:p>
-      <w:pPr>
-        <w:pBdr>
-          <w:top w:val="single" w:sz="4" w:space="1" w:color="auto"/>
-          <w:left w:val="single" w:sz="4" w:space="4" w:color="auto"/>
-          <w:bottom w:val="single" w:sz="4" w:space="1" w:color="auto"/>
-          <w:right w:val="single" w:sz="4" w:space="4" w:color="auto"/>
-        </w:pBdr>
-        <w:rPr>
-          <w:rFonts w:ascii="Courier" w:eastAsia="Calibri" w:hAnsi="Courier" w:cstheme="majorHAnsi"/>
-        </w:rPr>
-      </w:pPr>
-      <w:r>
-        <w:rPr>
-          <w:rFonts w:ascii="Courier" w:eastAsia="Calibri" w:hAnsi="Courier" w:cstheme="majorHAnsi"/>
-        </w:rPr>
-        <w:t xml:space="preserve">             seconds = input(["How long would you like the robot to move (enter a number under 10)?"])</w:t>
+        <w:t xml:space="preserve">         </w:t>
+      </w:r>
+      <w:proofErr w:type="spellStart"/>
+      <w:r>
+        <w:rPr>
+          <w:rFonts w:ascii="Courier" w:eastAsia="Calibri" w:hAnsi="Courier" w:cstheme="majorHAnsi"/>
+        </w:rPr>
+        <w:t>fb_incorrect</w:t>
+      </w:r>
+      <w:proofErr w:type="spellEnd"/>
+      <w:r>
+        <w:rPr>
+          <w:rFonts w:ascii="Courier" w:eastAsia="Calibri" w:hAnsi="Courier" w:cstheme="majorHAnsi"/>
+        </w:rPr>
+        <w:t xml:space="preserve"> = False</w:t>
+      </w:r>
+    </w:p>
+    <w:p>
+      <w:pPr>
+        <w:pBdr>
+          <w:top w:val="single" w:sz="4" w:space="1" w:color="auto"/>
+          <w:left w:val="single" w:sz="4" w:space="4" w:color="auto"/>
+          <w:bottom w:val="single" w:sz="4" w:space="1" w:color="auto"/>
+          <w:right w:val="single" w:sz="4" w:space="4" w:color="auto"/>
+        </w:pBdr>
+        <w:rPr>
+          <w:rFonts w:ascii="Courier" w:eastAsia="Calibri" w:hAnsi="Courier" w:cstheme="majorHAnsi"/>
+        </w:rPr>
+      </w:pPr>
+      <w:r>
+        <w:rPr>
+          <w:rFonts w:ascii="Courier" w:eastAsia="Calibri" w:hAnsi="Courier" w:cstheme="majorHAnsi"/>
+        </w:rPr>
+        <w:t xml:space="preserve">         </w:t>
+      </w:r>
+      <w:proofErr w:type="spellStart"/>
+      <w:r>
+        <w:rPr>
+          <w:rFonts w:ascii="Courier" w:eastAsia="Calibri" w:hAnsi="Courier" w:cstheme="majorHAnsi"/>
+        </w:rPr>
+        <w:t>s_incorrect</w:t>
+      </w:r>
+      <w:proofErr w:type="spellEnd"/>
+      <w:r>
+        <w:rPr>
+          <w:rFonts w:ascii="Courier" w:eastAsia="Calibri" w:hAnsi="Courier" w:cstheme="majorHAnsi"/>
+        </w:rPr>
+        <w:t xml:space="preserve"> = True</w:t>
+      </w:r>
+    </w:p>
+    <w:p>
+      <w:pPr>
+        <w:pBdr>
+          <w:top w:val="single" w:sz="4" w:space="1" w:color="auto"/>
+          <w:left w:val="single" w:sz="4" w:space="4" w:color="auto"/>
+          <w:bottom w:val="single" w:sz="4" w:space="1" w:color="auto"/>
+          <w:right w:val="single" w:sz="4" w:space="4" w:color="auto"/>
+        </w:pBdr>
+        <w:rPr>
+          <w:rFonts w:ascii="Courier" w:eastAsia="Calibri" w:hAnsi="Courier" w:cstheme="majorHAnsi"/>
+        </w:rPr>
+      </w:pPr>
+      <w:r>
+        <w:rPr>
+          <w:rFonts w:ascii="Courier" w:eastAsia="Calibri" w:hAnsi="Courier" w:cstheme="majorHAnsi"/>
+        </w:rPr>
+        <w:t xml:space="preserve">         while(</w:t>
+      </w:r>
+      <w:proofErr w:type="spellStart"/>
+      <w:r>
+        <w:rPr>
+          <w:rFonts w:ascii="Courier" w:eastAsia="Calibri" w:hAnsi="Courier" w:cstheme="majorHAnsi"/>
+        </w:rPr>
+        <w:t>s_incorrect</w:t>
+      </w:r>
+      <w:proofErr w:type="spellEnd"/>
+      <w:r>
+        <w:rPr>
+          <w:rFonts w:ascii="Courier" w:eastAsia="Calibri" w:hAnsi="Courier" w:cstheme="majorHAnsi"/>
+        </w:rPr>
+        <w:t>):</w:t>
+      </w:r>
+    </w:p>
+    <w:p>
+      <w:pPr>
+        <w:pBdr>
+          <w:top w:val="single" w:sz="4" w:space="1" w:color="auto"/>
+          <w:left w:val="single" w:sz="4" w:space="4" w:color="auto"/>
+          <w:bottom w:val="single" w:sz="4" w:space="1" w:color="auto"/>
+          <w:right w:val="single" w:sz="4" w:space="4" w:color="auto"/>
+        </w:pBdr>
+        <w:rPr>
+          <w:rFonts w:ascii="Courier" w:eastAsia="Calibri" w:hAnsi="Courier" w:cstheme="majorHAnsi"/>
+        </w:rPr>
+      </w:pPr>
+      <w:r>
+        <w:rPr>
+          <w:rFonts w:ascii="Courier" w:eastAsia="Calibri" w:hAnsi="Courier" w:cstheme="majorHAnsi"/>
+        </w:rPr>
+        <w:t xml:space="preserve">             seconds = </w:t>
+      </w:r>
+      <w:proofErr w:type="gramStart"/>
+      <w:r>
+        <w:rPr>
+          <w:rFonts w:ascii="Courier" w:eastAsia="Calibri" w:hAnsi="Courier" w:cstheme="majorHAnsi"/>
+        </w:rPr>
+        <w:t>input(</w:t>
+      </w:r>
+      <w:proofErr w:type="gramEnd"/>
+      <w:r>
+        <w:rPr>
+          <w:rFonts w:ascii="Courier" w:eastAsia="Calibri" w:hAnsi="Courier" w:cstheme="majorHAnsi"/>
+        </w:rPr>
+        <w:t>["How long would you like the robot to move (enter a number under 10)?"])</w:t>
       </w:r>
     </w:p>
     <w:p>
@@ -2476,7 +3060,21 @@
         <w:rPr>
           <w:rFonts w:ascii="Courier" w:eastAsia="Calibri" w:hAnsi="Courier" w:cstheme="majorHAnsi"/>
         </w:rPr>
-        <w:t xml:space="preserve">                 s_incorrect = False</w:t>
+        <w:t xml:space="preserve">                 </w:t>
+      </w:r>
+      <w:proofErr w:type="spellStart"/>
+      <w:r>
+        <w:rPr>
+          <w:rFonts w:ascii="Courier" w:eastAsia="Calibri" w:hAnsi="Courier" w:cstheme="majorHAnsi"/>
+        </w:rPr>
+        <w:t>s_incorrect</w:t>
+      </w:r>
+      <w:proofErr w:type="spellEnd"/>
+      <w:r>
+        <w:rPr>
+          <w:rFonts w:ascii="Courier" w:eastAsia="Calibri" w:hAnsi="Courier" w:cstheme="majorHAnsi"/>
+        </w:rPr>
+        <w:t xml:space="preserve"> = False</w:t>
       </w:r>
     </w:p>
     <w:p>
@@ -2571,7 +3169,23 @@
         <w:rPr>
           <w:rFonts w:ascii="Courier" w:eastAsia="Calibri" w:hAnsi="Courier" w:cstheme="majorHAnsi"/>
         </w:rPr>
-        <w:t xml:space="preserve">                 time.sleep(int(seconds))</w:t>
+        <w:t xml:space="preserve">                 </w:t>
+      </w:r>
+      <w:proofErr w:type="spellStart"/>
+      <w:proofErr w:type="gramStart"/>
+      <w:r>
+        <w:rPr>
+          <w:rFonts w:ascii="Courier" w:eastAsia="Calibri" w:hAnsi="Courier" w:cstheme="majorHAnsi"/>
+        </w:rPr>
+        <w:t>time.sleep</w:t>
+      </w:r>
+      <w:proofErr w:type="spellEnd"/>
+      <w:proofErr w:type="gramEnd"/>
+      <w:r>
+        <w:rPr>
+          <w:rFonts w:ascii="Courier" w:eastAsia="Calibri" w:hAnsi="Courier" w:cstheme="majorHAnsi"/>
+        </w:rPr>
+        <w:t>(int(seconds))</w:t>
       </w:r>
     </w:p>
     <w:p>
@@ -2609,7 +3223,21 @@
         <w:rPr>
           <w:rFonts w:ascii="Courier" w:eastAsia="Calibri" w:hAnsi="Courier" w:cstheme="majorHAnsi"/>
         </w:rPr>
-        <w:t xml:space="preserve">                 print('You did not enter a number under 10')</w:t>
+        <w:t xml:space="preserve">                 </w:t>
+      </w:r>
+      <w:proofErr w:type="gramStart"/>
+      <w:r>
+        <w:rPr>
+          <w:rFonts w:ascii="Courier" w:eastAsia="Calibri" w:hAnsi="Courier" w:cstheme="majorHAnsi"/>
+        </w:rPr>
+        <w:t>print(</w:t>
+      </w:r>
+      <w:proofErr w:type="gramEnd"/>
+      <w:r>
+        <w:rPr>
+          <w:rFonts w:ascii="Courier" w:eastAsia="Calibri" w:hAnsi="Courier" w:cstheme="majorHAnsi"/>
+        </w:rPr>
+        <w:t>'You did not enter a number under 10')</w:t>
       </w:r>
     </w:p>
     <w:p>
@@ -2647,7 +3275,21 @@
         <w:rPr>
           <w:rFonts w:ascii="Courier" w:eastAsia="Calibri" w:hAnsi="Courier" w:cstheme="majorHAnsi"/>
         </w:rPr>
-        <w:t xml:space="preserve">         print('You did not enter forward or backward')</w:t>
+        <w:t xml:space="preserve">         </w:t>
+      </w:r>
+      <w:proofErr w:type="gramStart"/>
+      <w:r>
+        <w:rPr>
+          <w:rFonts w:ascii="Courier" w:eastAsia="Calibri" w:hAnsi="Courier" w:cstheme="majorHAnsi"/>
+        </w:rPr>
+        <w:t>print(</w:t>
+      </w:r>
+      <w:proofErr w:type="gramEnd"/>
+      <w:r>
+        <w:rPr>
+          <w:rFonts w:ascii="Courier" w:eastAsia="Calibri" w:hAnsi="Courier" w:cstheme="majorHAnsi"/>
+        </w:rPr>
+        <w:t>'You did not enter forward or backward')</w:t>
       </w:r>
     </w:p>
     <w:p>
@@ -2896,7 +3538,23 @@
         <w:rPr>
           <w:rFonts w:ascii="Courier" w:eastAsia="Calibri" w:hAnsi="Courier" w:cstheme="majorHAnsi"/>
         </w:rPr>
-        <w:t>import simclient.simrobot as pi2go</w:t>
+        <w:t xml:space="preserve">import </w:t>
+      </w:r>
+      <w:proofErr w:type="spellStart"/>
+      <w:proofErr w:type="gramStart"/>
+      <w:r>
+        <w:rPr>
+          <w:rFonts w:ascii="Courier" w:eastAsia="Calibri" w:hAnsi="Courier" w:cstheme="majorHAnsi"/>
+        </w:rPr>
+        <w:t>simclient.simrobot</w:t>
+      </w:r>
+      <w:proofErr w:type="spellEnd"/>
+      <w:proofErr w:type="gramEnd"/>
+      <w:r>
+        <w:rPr>
+          <w:rFonts w:ascii="Courier" w:eastAsia="Calibri" w:hAnsi="Courier" w:cstheme="majorHAnsi"/>
+        </w:rPr>
+        <w:t xml:space="preserve"> as pi2go</w:t>
       </w:r>
     </w:p>
     <w:p>
@@ -2979,7 +3637,21 @@
         <w:rPr>
           <w:rFonts w:ascii="Courier" w:eastAsia="Calibri" w:hAnsi="Courier" w:cstheme="majorHAnsi"/>
         </w:rPr>
-        <w:t>direction = input(["Which way would  you like the robot to move? (F, B, L, R)"])</w:t>
+        <w:t xml:space="preserve">direction = </w:t>
+      </w:r>
+      <w:proofErr w:type="gramStart"/>
+      <w:r>
+        <w:rPr>
+          <w:rFonts w:ascii="Courier" w:eastAsia="Calibri" w:hAnsi="Courier" w:cstheme="majorHAnsi"/>
+        </w:rPr>
+        <w:t>input(</w:t>
+      </w:r>
+      <w:proofErr w:type="gramEnd"/>
+      <w:r>
+        <w:rPr>
+          <w:rFonts w:ascii="Courier" w:eastAsia="Calibri" w:hAnsi="Courier" w:cstheme="majorHAnsi"/>
+        </w:rPr>
+        <w:t>["Which way would  you like the robot to move? (F, B, L, R)"])</w:t>
       </w:r>
     </w:p>
     <w:p>
@@ -3045,11 +3717,19 @@
           <w:rFonts w:ascii="Courier" w:eastAsia="Calibri" w:hAnsi="Courier" w:cstheme="majorHAnsi"/>
         </w:rPr>
       </w:pPr>
-      <w:r>
-        <w:rPr>
-          <w:rFonts w:ascii="Courier" w:eastAsia="Calibri" w:hAnsi="Courier" w:cstheme="majorHAnsi"/>
-        </w:rPr>
-        <w:t>elif (direction == "B"):</w:t>
+      <w:proofErr w:type="spellStart"/>
+      <w:r>
+        <w:rPr>
+          <w:rFonts w:ascii="Courier" w:eastAsia="Calibri" w:hAnsi="Courier" w:cstheme="majorHAnsi"/>
+        </w:rPr>
+        <w:t>elif</w:t>
+      </w:r>
+      <w:proofErr w:type="spellEnd"/>
+      <w:r>
+        <w:rPr>
+          <w:rFonts w:ascii="Courier" w:eastAsia="Calibri" w:hAnsi="Courier" w:cstheme="majorHAnsi"/>
+        </w:rPr>
+        <w:t xml:space="preserve"> (direction == "B"):</w:t>
       </w:r>
     </w:p>
     <w:p>
@@ -3083,11 +3763,19 @@
           <w:rFonts w:ascii="Courier" w:eastAsia="Calibri" w:hAnsi="Courier" w:cstheme="majorHAnsi"/>
         </w:rPr>
       </w:pPr>
-      <w:r>
-        <w:rPr>
-          <w:rFonts w:ascii="Courier" w:eastAsia="Calibri" w:hAnsi="Courier" w:cstheme="majorHAnsi"/>
-        </w:rPr>
-        <w:t>elif (direction == "L"):</w:t>
+      <w:proofErr w:type="spellStart"/>
+      <w:r>
+        <w:rPr>
+          <w:rFonts w:ascii="Courier" w:eastAsia="Calibri" w:hAnsi="Courier" w:cstheme="majorHAnsi"/>
+        </w:rPr>
+        <w:t>elif</w:t>
+      </w:r>
+      <w:proofErr w:type="spellEnd"/>
+      <w:r>
+        <w:rPr>
+          <w:rFonts w:ascii="Courier" w:eastAsia="Calibri" w:hAnsi="Courier" w:cstheme="majorHAnsi"/>
+        </w:rPr>
+        <w:t xml:space="preserve"> (direction == "L"):</w:t>
       </w:r>
     </w:p>
     <w:p>
@@ -3121,11 +3809,19 @@
           <w:rFonts w:ascii="Courier" w:eastAsia="Calibri" w:hAnsi="Courier" w:cstheme="majorHAnsi"/>
         </w:rPr>
       </w:pPr>
-      <w:r>
-        <w:rPr>
-          <w:rFonts w:ascii="Courier" w:eastAsia="Calibri" w:hAnsi="Courier" w:cstheme="majorHAnsi"/>
-        </w:rPr>
-        <w:t>elif (direction == "R"):</w:t>
+      <w:proofErr w:type="spellStart"/>
+      <w:r>
+        <w:rPr>
+          <w:rFonts w:ascii="Courier" w:eastAsia="Calibri" w:hAnsi="Courier" w:cstheme="majorHAnsi"/>
+        </w:rPr>
+        <w:t>elif</w:t>
+      </w:r>
+      <w:proofErr w:type="spellEnd"/>
+      <w:r>
+        <w:rPr>
+          <w:rFonts w:ascii="Courier" w:eastAsia="Calibri" w:hAnsi="Courier" w:cstheme="majorHAnsi"/>
+        </w:rPr>
+        <w:t xml:space="preserve"> (direction == "R"):</w:t>
       </w:r>
     </w:p>
     <w:p>
@@ -3172,49 +3868,87 @@
           <w:rFonts w:ascii="Courier" w:eastAsia="Calibri" w:hAnsi="Courier" w:cstheme="majorHAnsi"/>
         </w:rPr>
       </w:pPr>
-      <w:r>
-        <w:rPr>
-          <w:rFonts w:ascii="Courier" w:eastAsia="Calibri" w:hAnsi="Courier" w:cstheme="majorHAnsi"/>
-        </w:rPr>
-        <w:t>while(True):</w:t>
-      </w:r>
-    </w:p>
-    <w:p>
-      <w:pPr>
-        <w:pBdr>
-          <w:top w:val="single" w:sz="4" w:space="1" w:color="auto"/>
-          <w:left w:val="single" w:sz="4" w:space="4" w:color="auto"/>
-          <w:bottom w:val="single" w:sz="4" w:space="1" w:color="auto"/>
-          <w:right w:val="single" w:sz="4" w:space="4" w:color="auto"/>
-        </w:pBdr>
-        <w:rPr>
-          <w:rFonts w:ascii="Courier" w:eastAsia="Calibri" w:hAnsi="Courier" w:cstheme="majorHAnsi"/>
-        </w:rPr>
-      </w:pPr>
-      <w:r>
-        <w:rPr>
-          <w:rFonts w:ascii="Courier" w:eastAsia="Calibri" w:hAnsi="Courier" w:cstheme="majorHAnsi"/>
-        </w:rPr>
-        <w:t xml:space="preserve">    print(pi2go.getDistance())</w:t>
-      </w:r>
-    </w:p>
-    <w:p>
-      <w:pPr>
-        <w:pBdr>
-          <w:top w:val="single" w:sz="4" w:space="1" w:color="auto"/>
-          <w:left w:val="single" w:sz="4" w:space="4" w:color="auto"/>
-          <w:bottom w:val="single" w:sz="4" w:space="1" w:color="auto"/>
-          <w:right w:val="single" w:sz="4" w:space="4" w:color="auto"/>
-        </w:pBdr>
-        <w:rPr>
-          <w:rFonts w:ascii="Courier" w:eastAsia="Calibri" w:hAnsi="Courier" w:cstheme="majorHAnsi"/>
-        </w:rPr>
-      </w:pPr>
-      <w:r>
-        <w:rPr>
-          <w:rFonts w:ascii="Courier" w:eastAsia="Calibri" w:hAnsi="Courier" w:cstheme="majorHAnsi"/>
-        </w:rPr>
-        <w:t xml:space="preserve">    time.sleep(5)</w:t>
+      <w:proofErr w:type="gramStart"/>
+      <w:r>
+        <w:rPr>
+          <w:rFonts w:ascii="Courier" w:eastAsia="Calibri" w:hAnsi="Courier" w:cstheme="majorHAnsi"/>
+        </w:rPr>
+        <w:t>while(</w:t>
+      </w:r>
+      <w:proofErr w:type="gramEnd"/>
+      <w:r>
+        <w:rPr>
+          <w:rFonts w:ascii="Courier" w:eastAsia="Calibri" w:hAnsi="Courier" w:cstheme="majorHAnsi"/>
+        </w:rPr>
+        <w:t>True):</w:t>
+      </w:r>
+    </w:p>
+    <w:p>
+      <w:pPr>
+        <w:pBdr>
+          <w:top w:val="single" w:sz="4" w:space="1" w:color="auto"/>
+          <w:left w:val="single" w:sz="4" w:space="4" w:color="auto"/>
+          <w:bottom w:val="single" w:sz="4" w:space="1" w:color="auto"/>
+          <w:right w:val="single" w:sz="4" w:space="4" w:color="auto"/>
+        </w:pBdr>
+        <w:rPr>
+          <w:rFonts w:ascii="Courier" w:eastAsia="Calibri" w:hAnsi="Courier" w:cstheme="majorHAnsi"/>
+        </w:rPr>
+      </w:pPr>
+      <w:r>
+        <w:rPr>
+          <w:rFonts w:ascii="Courier" w:eastAsia="Calibri" w:hAnsi="Courier" w:cstheme="majorHAnsi"/>
+        </w:rPr>
+        <w:t xml:space="preserve">    </w:t>
+      </w:r>
+      <w:proofErr w:type="gramStart"/>
+      <w:r>
+        <w:rPr>
+          <w:rFonts w:ascii="Courier" w:eastAsia="Calibri" w:hAnsi="Courier" w:cstheme="majorHAnsi"/>
+        </w:rPr>
+        <w:t>print(</w:t>
+      </w:r>
+      <w:proofErr w:type="gramEnd"/>
+      <w:r>
+        <w:rPr>
+          <w:rFonts w:ascii="Courier" w:eastAsia="Calibri" w:hAnsi="Courier" w:cstheme="majorHAnsi"/>
+        </w:rPr>
+        <w:t>pi2go.getDistance())</w:t>
+      </w:r>
+    </w:p>
+    <w:p>
+      <w:pPr>
+        <w:pBdr>
+          <w:top w:val="single" w:sz="4" w:space="1" w:color="auto"/>
+          <w:left w:val="single" w:sz="4" w:space="4" w:color="auto"/>
+          <w:bottom w:val="single" w:sz="4" w:space="1" w:color="auto"/>
+          <w:right w:val="single" w:sz="4" w:space="4" w:color="auto"/>
+        </w:pBdr>
+        <w:rPr>
+          <w:rFonts w:ascii="Courier" w:eastAsia="Calibri" w:hAnsi="Courier" w:cstheme="majorHAnsi"/>
+        </w:rPr>
+      </w:pPr>
+      <w:r>
+        <w:rPr>
+          <w:rFonts w:ascii="Courier" w:eastAsia="Calibri" w:hAnsi="Courier" w:cstheme="majorHAnsi"/>
+        </w:rPr>
+        <w:t xml:space="preserve">    </w:t>
+      </w:r>
+      <w:proofErr w:type="spellStart"/>
+      <w:proofErr w:type="gramStart"/>
+      <w:r>
+        <w:rPr>
+          <w:rFonts w:ascii="Courier" w:eastAsia="Calibri" w:hAnsi="Courier" w:cstheme="majorHAnsi"/>
+        </w:rPr>
+        <w:t>time.sleep</w:t>
+      </w:r>
+      <w:proofErr w:type="spellEnd"/>
+      <w:proofErr w:type="gramEnd"/>
+      <w:r>
+        <w:rPr>
+          <w:rFonts w:ascii="Courier" w:eastAsia="Calibri" w:hAnsi="Courier" w:cstheme="majorHAnsi"/>
+        </w:rPr>
+        <w:t>(5)</w:t>
       </w:r>
     </w:p>
     <w:p>
@@ -3313,7 +4047,23 @@
         <w:rPr>
           <w:rFonts w:ascii="Courier" w:eastAsia="Calibri" w:hAnsi="Courier" w:cstheme="majorHAnsi"/>
         </w:rPr>
-        <w:t>import simclient.simrobot as pi2go</w:t>
+        <w:t xml:space="preserve">import </w:t>
+      </w:r>
+      <w:proofErr w:type="spellStart"/>
+      <w:proofErr w:type="gramStart"/>
+      <w:r>
+        <w:rPr>
+          <w:rFonts w:ascii="Courier" w:eastAsia="Calibri" w:hAnsi="Courier" w:cstheme="majorHAnsi"/>
+        </w:rPr>
+        <w:t>simclient.simrobot</w:t>
+      </w:r>
+      <w:proofErr w:type="spellEnd"/>
+      <w:proofErr w:type="gramEnd"/>
+      <w:r>
+        <w:rPr>
+          <w:rFonts w:ascii="Courier" w:eastAsia="Calibri" w:hAnsi="Courier" w:cstheme="majorHAnsi"/>
+        </w:rPr>
+        <w:t xml:space="preserve"> as pi2go</w:t>
       </w:r>
     </w:p>
     <w:p>
@@ -3377,39 +4127,61 @@
         <w:rPr>
           <w:rFonts w:ascii="Courier" w:eastAsia="Calibri" w:hAnsi="Courier" w:cstheme="majorHAnsi"/>
         </w:rPr>
-        <w:t>direction = input(["Which way would  you like the robot to move? (F, B, L, R)"])</w:t>
-      </w:r>
-    </w:p>
-    <w:p>
-      <w:pPr>
-        <w:pBdr>
-          <w:top w:val="single" w:sz="4" w:space="1" w:color="auto"/>
-          <w:left w:val="single" w:sz="4" w:space="4" w:color="auto"/>
-          <w:bottom w:val="single" w:sz="4" w:space="1" w:color="auto"/>
-          <w:right w:val="single" w:sz="4" w:space="4" w:color="auto"/>
-        </w:pBdr>
-        <w:rPr>
-          <w:rFonts w:ascii="Courier" w:eastAsia="Calibri" w:hAnsi="Courier" w:cstheme="majorHAnsi"/>
-        </w:rPr>
-      </w:pPr>
-    </w:p>
-    <w:p>
-      <w:pPr>
-        <w:pBdr>
-          <w:top w:val="single" w:sz="4" w:space="1" w:color="auto"/>
-          <w:left w:val="single" w:sz="4" w:space="4" w:color="auto"/>
-          <w:bottom w:val="single" w:sz="4" w:space="1" w:color="auto"/>
-          <w:right w:val="single" w:sz="4" w:space="4" w:color="auto"/>
-        </w:pBdr>
-        <w:rPr>
-          <w:rFonts w:ascii="Courier" w:eastAsia="Calibri" w:hAnsi="Courier" w:cstheme="majorHAnsi"/>
-        </w:rPr>
-      </w:pPr>
-      <w:r>
-        <w:rPr>
-          <w:rFonts w:ascii="Courier" w:eastAsia="Calibri" w:hAnsi="Courier" w:cstheme="majorHAnsi"/>
-        </w:rPr>
-        <w:t>while(direction != "S"):</w:t>
+        <w:t xml:space="preserve">direction = </w:t>
+      </w:r>
+      <w:proofErr w:type="gramStart"/>
+      <w:r>
+        <w:rPr>
+          <w:rFonts w:ascii="Courier" w:eastAsia="Calibri" w:hAnsi="Courier" w:cstheme="majorHAnsi"/>
+        </w:rPr>
+        <w:t>input(</w:t>
+      </w:r>
+      <w:proofErr w:type="gramEnd"/>
+      <w:r>
+        <w:rPr>
+          <w:rFonts w:ascii="Courier" w:eastAsia="Calibri" w:hAnsi="Courier" w:cstheme="majorHAnsi"/>
+        </w:rPr>
+        <w:t>["Which way would  you like the robot to move? (F, B, L, R)"])</w:t>
+      </w:r>
+    </w:p>
+    <w:p>
+      <w:pPr>
+        <w:pBdr>
+          <w:top w:val="single" w:sz="4" w:space="1" w:color="auto"/>
+          <w:left w:val="single" w:sz="4" w:space="4" w:color="auto"/>
+          <w:bottom w:val="single" w:sz="4" w:space="1" w:color="auto"/>
+          <w:right w:val="single" w:sz="4" w:space="4" w:color="auto"/>
+        </w:pBdr>
+        <w:rPr>
+          <w:rFonts w:ascii="Courier" w:eastAsia="Calibri" w:hAnsi="Courier" w:cstheme="majorHAnsi"/>
+        </w:rPr>
+      </w:pPr>
+    </w:p>
+    <w:p>
+      <w:pPr>
+        <w:pBdr>
+          <w:top w:val="single" w:sz="4" w:space="1" w:color="auto"/>
+          <w:left w:val="single" w:sz="4" w:space="4" w:color="auto"/>
+          <w:bottom w:val="single" w:sz="4" w:space="1" w:color="auto"/>
+          <w:right w:val="single" w:sz="4" w:space="4" w:color="auto"/>
+        </w:pBdr>
+        <w:rPr>
+          <w:rFonts w:ascii="Courier" w:eastAsia="Calibri" w:hAnsi="Courier" w:cstheme="majorHAnsi"/>
+        </w:rPr>
+      </w:pPr>
+      <w:proofErr w:type="gramStart"/>
+      <w:r>
+        <w:rPr>
+          <w:rFonts w:ascii="Courier" w:eastAsia="Calibri" w:hAnsi="Courier" w:cstheme="majorHAnsi"/>
+        </w:rPr>
+        <w:t>while(</w:t>
+      </w:r>
+      <w:proofErr w:type="gramEnd"/>
+      <w:r>
+        <w:rPr>
+          <w:rFonts w:ascii="Courier" w:eastAsia="Calibri" w:hAnsi="Courier" w:cstheme="majorHAnsi"/>
+        </w:rPr>
+        <w:t>direction != "S"):</w:t>
       </w:r>
     </w:p>
     <w:p>
@@ -3466,7 +4238,21 @@
         <w:rPr>
           <w:rFonts w:ascii="Courier" w:eastAsia="Calibri" w:hAnsi="Courier" w:cstheme="majorHAnsi"/>
         </w:rPr>
-        <w:t xml:space="preserve">    elif (direction == "B"):</w:t>
+        <w:t xml:space="preserve">    </w:t>
+      </w:r>
+      <w:proofErr w:type="spellStart"/>
+      <w:r>
+        <w:rPr>
+          <w:rFonts w:ascii="Courier" w:eastAsia="Calibri" w:hAnsi="Courier" w:cstheme="majorHAnsi"/>
+        </w:rPr>
+        <w:t>elif</w:t>
+      </w:r>
+      <w:proofErr w:type="spellEnd"/>
+      <w:r>
+        <w:rPr>
+          <w:rFonts w:ascii="Courier" w:eastAsia="Calibri" w:hAnsi="Courier" w:cstheme="majorHAnsi"/>
+        </w:rPr>
+        <w:t xml:space="preserve"> (direction == "B"):</w:t>
       </w:r>
     </w:p>
     <w:p>
@@ -3504,7 +4290,21 @@
         <w:rPr>
           <w:rFonts w:ascii="Courier" w:eastAsia="Calibri" w:hAnsi="Courier" w:cstheme="majorHAnsi"/>
         </w:rPr>
-        <w:t xml:space="preserve">    elif (direction == "L"):</w:t>
+        <w:t xml:space="preserve">    </w:t>
+      </w:r>
+      <w:proofErr w:type="spellStart"/>
+      <w:r>
+        <w:rPr>
+          <w:rFonts w:ascii="Courier" w:eastAsia="Calibri" w:hAnsi="Courier" w:cstheme="majorHAnsi"/>
+        </w:rPr>
+        <w:t>elif</w:t>
+      </w:r>
+      <w:proofErr w:type="spellEnd"/>
+      <w:r>
+        <w:rPr>
+          <w:rFonts w:ascii="Courier" w:eastAsia="Calibri" w:hAnsi="Courier" w:cstheme="majorHAnsi"/>
+        </w:rPr>
+        <w:t xml:space="preserve"> (direction == "L"):</w:t>
       </w:r>
     </w:p>
     <w:p>
@@ -3542,7 +4342,21 @@
         <w:rPr>
           <w:rFonts w:ascii="Courier" w:eastAsia="Calibri" w:hAnsi="Courier" w:cstheme="majorHAnsi"/>
         </w:rPr>
-        <w:t xml:space="preserve">    elif (direction == "R"):</w:t>
+        <w:t xml:space="preserve">    </w:t>
+      </w:r>
+      <w:proofErr w:type="spellStart"/>
+      <w:r>
+        <w:rPr>
+          <w:rFonts w:ascii="Courier" w:eastAsia="Calibri" w:hAnsi="Courier" w:cstheme="majorHAnsi"/>
+        </w:rPr>
+        <w:t>elif</w:t>
+      </w:r>
+      <w:proofErr w:type="spellEnd"/>
+      <w:r>
+        <w:rPr>
+          <w:rFonts w:ascii="Courier" w:eastAsia="Calibri" w:hAnsi="Courier" w:cstheme="majorHAnsi"/>
+        </w:rPr>
+        <w:t xml:space="preserve"> (direction == "R"):</w:t>
       </w:r>
     </w:p>
     <w:p>
@@ -3580,7 +4394,21 @@
         <w:rPr>
           <w:rFonts w:ascii="Courier" w:eastAsia="Calibri" w:hAnsi="Courier" w:cstheme="majorHAnsi"/>
         </w:rPr>
-        <w:t xml:space="preserve">    direction = input(["Which way would  you like the robot to move next? (F, B, L, R, S)"])</w:t>
+        <w:t xml:space="preserve">    direction = </w:t>
+      </w:r>
+      <w:proofErr w:type="gramStart"/>
+      <w:r>
+        <w:rPr>
+          <w:rFonts w:ascii="Courier" w:eastAsia="Calibri" w:hAnsi="Courier" w:cstheme="majorHAnsi"/>
+        </w:rPr>
+        <w:t>input(</w:t>
+      </w:r>
+      <w:proofErr w:type="gramEnd"/>
+      <w:r>
+        <w:rPr>
+          <w:rFonts w:ascii="Courier" w:eastAsia="Calibri" w:hAnsi="Courier" w:cstheme="majorHAnsi"/>
+        </w:rPr>
+        <w:t>["Which way would  you like the robot to move next? (F, B, L, R, S)"])</w:t>
       </w:r>
     </w:p>
     <w:p>
@@ -3678,7 +4506,23 @@
         <w:rPr>
           <w:rFonts w:ascii="Courier" w:eastAsia="Calibri" w:hAnsi="Courier" w:cstheme="majorHAnsi"/>
         </w:rPr>
-        <w:t>mport simclient.simrobot as pi2go</w:t>
+        <w:t xml:space="preserve">mport </w:t>
+      </w:r>
+      <w:proofErr w:type="spellStart"/>
+      <w:proofErr w:type="gramStart"/>
+      <w:r>
+        <w:rPr>
+          <w:rFonts w:ascii="Courier" w:eastAsia="Calibri" w:hAnsi="Courier" w:cstheme="majorHAnsi"/>
+        </w:rPr>
+        <w:t>simclient.simrobot</w:t>
+      </w:r>
+      <w:proofErr w:type="spellEnd"/>
+      <w:proofErr w:type="gramEnd"/>
+      <w:r>
+        <w:rPr>
+          <w:rFonts w:ascii="Courier" w:eastAsia="Calibri" w:hAnsi="Courier" w:cstheme="majorHAnsi"/>
+        </w:rPr>
+        <w:t xml:space="preserve"> as pi2go</w:t>
       </w:r>
     </w:p>
     <w:p>
@@ -3748,7 +4592,21 @@
         <w:rPr>
           <w:rFonts w:ascii="Courier" w:eastAsia="Calibri" w:hAnsi="Courier" w:cstheme="majorHAnsi"/>
         </w:rPr>
-        <w:t>seconds = input(["Please enter a time in seconds"])</w:t>
+        <w:t xml:space="preserve">seconds = </w:t>
+      </w:r>
+      <w:proofErr w:type="gramStart"/>
+      <w:r>
+        <w:rPr>
+          <w:rFonts w:ascii="Courier" w:eastAsia="Calibri" w:hAnsi="Courier" w:cstheme="majorHAnsi"/>
+        </w:rPr>
+        <w:t>input(</w:t>
+      </w:r>
+      <w:proofErr w:type="gramEnd"/>
+      <w:r>
+        <w:rPr>
+          <w:rFonts w:ascii="Courier" w:eastAsia="Calibri" w:hAnsi="Courier" w:cstheme="majorHAnsi"/>
+        </w:rPr>
+        <w:t>["Please enter a time in seconds"])</w:t>
       </w:r>
     </w:p>
     <w:p>
@@ -3869,7 +4727,23 @@
         <w:rPr>
           <w:rFonts w:ascii="Courier" w:eastAsia="Calibri" w:hAnsi="Courier" w:cstheme="majorHAnsi"/>
         </w:rPr>
-        <w:t xml:space="preserve">    time.sleep(1)</w:t>
+        <w:t xml:space="preserve">    </w:t>
+      </w:r>
+      <w:proofErr w:type="spellStart"/>
+      <w:proofErr w:type="gramStart"/>
+      <w:r>
+        <w:rPr>
+          <w:rFonts w:ascii="Courier" w:eastAsia="Calibri" w:hAnsi="Courier" w:cstheme="majorHAnsi"/>
+        </w:rPr>
+        <w:t>time.sleep</w:t>
+      </w:r>
+      <w:proofErr w:type="spellEnd"/>
+      <w:proofErr w:type="gramEnd"/>
+      <w:r>
+        <w:rPr>
+          <w:rFonts w:ascii="Courier" w:eastAsia="Calibri" w:hAnsi="Courier" w:cstheme="majorHAnsi"/>
+        </w:rPr>
+        <w:t>(1)</w:t>
       </w:r>
     </w:p>
     <w:p>
@@ -3967,11 +4841,19 @@
           <w:rFonts w:ascii="Courier" w:eastAsia="Calibri" w:hAnsi="Courier" w:cstheme="majorHAnsi"/>
         </w:rPr>
       </w:pPr>
-      <w:r>
-        <w:rPr>
-          <w:rFonts w:ascii="Courier" w:eastAsia="Calibri" w:hAnsi="Courier" w:cstheme="majorHAnsi"/>
-        </w:rPr>
-        <w:t>print("Average Distance was " + str(d/count))</w:t>
+      <w:proofErr w:type="gramStart"/>
+      <w:r>
+        <w:rPr>
+          <w:rFonts w:ascii="Courier" w:eastAsia="Calibri" w:hAnsi="Courier" w:cstheme="majorHAnsi"/>
+        </w:rPr>
+        <w:t>print(</w:t>
+      </w:r>
+      <w:proofErr w:type="gramEnd"/>
+      <w:r>
+        <w:rPr>
+          <w:rFonts w:ascii="Courier" w:eastAsia="Calibri" w:hAnsi="Courier" w:cstheme="majorHAnsi"/>
+        </w:rPr>
+        <w:t>"Average Distance was " + str(d/count))</w:t>
       </w:r>
     </w:p>
     <w:p>
@@ -4274,7 +5156,47 @@
             <w:sz w:val="16"/>
             <w:szCs w:val="16"/>
           </w:rPr>
-          <w:t>Creative Commons Attribution-NonCommercial-ShareAlike 4.0 International License</w:t>
+          <w:t>Creative Commons Attribution-</w:t>
+        </w:r>
+        <w:proofErr w:type="spellStart"/>
+        <w:r>
+          <w:rPr>
+            <w:rFonts w:ascii="Calibri" w:eastAsia="Calibri" w:hAnsi="Calibri" w:cs="Calibri"/>
+            <w:color w:val="049CCF"/>
+            <w:sz w:val="16"/>
+            <w:szCs w:val="16"/>
+          </w:rPr>
+          <w:t>NonCommercial</w:t>
+        </w:r>
+        <w:proofErr w:type="spellEnd"/>
+        <w:r>
+          <w:rPr>
+            <w:rFonts w:ascii="Calibri" w:eastAsia="Calibri" w:hAnsi="Calibri" w:cs="Calibri"/>
+            <w:color w:val="049CCF"/>
+            <w:sz w:val="16"/>
+            <w:szCs w:val="16"/>
+          </w:rPr>
+          <w:t>-</w:t>
+        </w:r>
+        <w:proofErr w:type="spellStart"/>
+        <w:r>
+          <w:rPr>
+            <w:rFonts w:ascii="Calibri" w:eastAsia="Calibri" w:hAnsi="Calibri" w:cs="Calibri"/>
+            <w:color w:val="049CCF"/>
+            <w:sz w:val="16"/>
+            <w:szCs w:val="16"/>
+          </w:rPr>
+          <w:t>ShareAlike</w:t>
+        </w:r>
+        <w:proofErr w:type="spellEnd"/>
+        <w:r>
+          <w:rPr>
+            <w:rFonts w:ascii="Calibri" w:eastAsia="Calibri" w:hAnsi="Calibri" w:cs="Calibri"/>
+            <w:color w:val="049CCF"/>
+            <w:sz w:val="16"/>
+            <w:szCs w:val="16"/>
+          </w:rPr>
+          <w:t xml:space="preserve"> 4.0 International License</w:t>
         </w:r>
       </w:hyperlink>
       <w:r>

</xml_diff>